<commit_message>
make changes to percentage point plots and update reviewer comments
</commit_message>
<xml_diff>
--- a/submission/Reviewer_comments+AH.docx
+++ b/submission/Reviewer_comments+AH.docx
@@ -182,39 +182,7 @@
       </w:pPr>
       <w:r>
         <w:rPr/>
-        <w:t xml:space="preserve">Statistical analyses </w:t>
-      </w:r>
-      <w:r>
-        <w:rPr/>
-        <w:t xml:space="preserve">(such as the proportional analysis suggested) </w:t>
-      </w:r>
-      <w:r>
-        <w:rPr/>
-        <w:t>are not appropriate b</w:t>
-      </w:r>
-      <w:r>
-        <w:rPr/>
-        <w:t>ecause</w:t>
-      </w:r>
-      <w:r>
-        <w:rPr/>
-        <w:t xml:space="preserve"> we are not reporting the results of randomized samples to generalize to the ASM journal population. </w:t>
-      </w:r>
-      <w:r>
-        <w:rPr/>
-        <w:t>Instead, w</w:t>
-      </w:r>
-      <w:r>
-        <w:rPr/>
-        <w:t xml:space="preserve">e are reporting the results of the population </w:t>
-      </w:r>
-      <w:r>
-        <w:rPr/>
-        <w:t>and are not attempting to generalize them to other journals or fields</w:t>
-      </w:r>
-      <w:r>
-        <w:rPr/>
-        <w:t>.</w:t>
+        <w:t>Statistical analyses (such as the proportional analysis suggested) are not appropriate because we are not reporting the results of randomized samples to generalize to the ASM journal population. Instead, we are reporting the results of the population and are not attempting to generalize them to other journals or fields.</w:t>
       </w:r>
     </w:p>
     <w:p>
@@ -253,40 +221,12 @@
     <w:p>
       <w:pPr>
         <w:pStyle w:val="ListParagraph"/>
-        <w:ind w:hanging="0"/>
-        <w:rPr/>
-      </w:pPr>
-      <w:r>
-        <w:rPr/>
-        <w:t xml:space="preserve">We thank the reviewer for this comment. We </w:t>
-      </w:r>
-      <w:r>
-        <w:rPr/>
-        <w:t xml:space="preserve">added </w:t>
-      </w:r>
-      <w:r>
-        <w:rPr/>
-        <w:t xml:space="preserve">a </w:t>
-      </w:r>
-      <w:r>
-        <w:rPr/>
-        <w:t xml:space="preserve">statement </w:t>
-      </w:r>
-      <w:r>
-        <w:rPr/>
-        <w:t xml:space="preserve">indicating </w:t>
-      </w:r>
-      <w:r>
-        <w:rPr/>
-        <w:t xml:space="preserve">that the difference between women’s submitted </w:t>
-      </w:r>
-      <w:r>
-        <w:rPr/>
-        <w:t>and</w:t>
-      </w:r>
-      <w:r>
-        <w:rPr/>
-        <w:t xml:space="preserve"> published were near equal and clarified the portion of the analyses that referred to published papers.</w:t>
+        <w:ind w:left="720" w:hanging="0"/>
+        <w:rPr/>
+      </w:pPr>
+      <w:r>
+        <w:rPr/>
+        <w:t>We thank the reviewer for this comment. We added a statement indicating that the difference between women’s submitted and published were near equal and clarified the portion of the analyses that referred to published papers.</w:t>
       </w:r>
     </w:p>
     <w:p>
@@ -345,39 +285,109 @@
       </w:pPr>
       <w:r>
         <w:rPr/>
-        <w:t xml:space="preserve">Blue indicates a bias </w:t>
-      </w:r>
-      <w:r>
-        <w:rPr/>
-        <w:t>against</w:t>
-      </w:r>
-      <w:r>
-        <w:rPr/>
-        <w:t xml:space="preserve"> men (e.g., men receive that decision/outcome more often), while orange indicates a bias </w:t>
-      </w:r>
-      <w:r>
-        <w:rPr/>
-        <w:t>against</w:t>
-      </w:r>
-      <w:r>
-        <w:rPr/>
-        <w:t xml:space="preserve"> women (e.g., women receive that decision/outcome more often). </w:t>
-      </w:r>
-      <w:r>
-        <w:rPr/>
-        <w:t>We have e</w:t>
-      </w:r>
-      <w:r>
-        <w:rPr/>
-        <w:t xml:space="preserve">xpanded </w:t>
-      </w:r>
-      <w:r>
-        <w:rPr/>
-        <w:t>figure captions</w:t>
-      </w:r>
-      <w:r>
-        <w:rPr/>
-        <w:t xml:space="preserve"> to explain the calculation and its interpretation.</w:t>
+        <w:t>B</w:t>
+      </w:r>
+      <w:r>
+        <w:rPr/>
+        <w:t xml:space="preserve">lue </w:t>
+      </w:r>
+      <w:r>
+        <w:rPr/>
+        <w:t xml:space="preserve">(values on the right) </w:t>
+      </w:r>
+      <w:r>
+        <w:rPr/>
+        <w:t>indicate</w:t>
+      </w:r>
+      <w:r>
+        <w:rPr/>
+        <w:t>s</w:t>
+      </w:r>
+      <w:r>
+        <w:rPr/>
+        <w:t xml:space="preserve"> </w:t>
+      </w:r>
+      <w:r>
+        <w:rPr/>
+        <w:t>that</w:t>
+      </w:r>
+      <w:r>
+        <w:rPr/>
+        <w:t xml:space="preserve"> men receive</w:t>
+      </w:r>
+      <w:r>
+        <w:rPr/>
+        <w:t>d</w:t>
+      </w:r>
+      <w:r>
+        <w:rPr/>
+        <w:t xml:space="preserve"> that decision/outcome more often, while orange </w:t>
+      </w:r>
+      <w:r>
+        <w:rPr/>
+        <w:t>(values on the left)</w:t>
+      </w:r>
+      <w:r>
+        <w:rPr/>
+        <w:t xml:space="preserve"> indicates </w:t>
+      </w:r>
+      <w:r>
+        <w:rPr/>
+        <w:t>that</w:t>
+      </w:r>
+      <w:r>
+        <w:rPr/>
+        <w:t xml:space="preserve"> women receive th</w:t>
+      </w:r>
+      <w:r>
+        <w:rPr/>
+        <w:t>e</w:t>
+      </w:r>
+      <w:r>
+        <w:rPr/>
+        <w:t xml:space="preserve"> decision/outcome more often. However, we have taken several steps to make these plots more intuitive including:</w:t>
+      </w:r>
+    </w:p>
+    <w:p>
+      <w:pPr>
+        <w:pStyle w:val="Normal"/>
+        <w:numPr>
+          <w:ilvl w:val="0"/>
+          <w:numId w:val="3"/>
+        </w:numPr>
+        <w:rPr/>
+      </w:pPr>
+      <w:r>
+        <w:rPr/>
+        <w:t>Changing the labels to indicate the absolute value, instead of negative and positive values (and rephrasing the results as necessary).</w:t>
+      </w:r>
+    </w:p>
+    <w:p>
+      <w:pPr>
+        <w:pStyle w:val="Normal"/>
+        <w:numPr>
+          <w:ilvl w:val="0"/>
+          <w:numId w:val="3"/>
+        </w:numPr>
+        <w:rPr/>
+      </w:pPr>
+      <w:r>
+        <w:rPr/>
+        <w:t>Adding an annotation below the x-axis title to indicate the direction of bias.</w:t>
+      </w:r>
+    </w:p>
+    <w:p>
+      <w:pPr>
+        <w:pStyle w:val="Normal"/>
+        <w:numPr>
+          <w:ilvl w:val="0"/>
+          <w:numId w:val="3"/>
+        </w:numPr>
+        <w:rPr/>
+      </w:pPr>
+      <w:r>
+        <w:rPr/>
+        <w:t>Expanding the figure captions to explain the calculation and its interpretation.</w:t>
       </w:r>
     </w:p>
     <w:p>
@@ -406,55 +416,7 @@
       </w:pPr>
       <w:r>
         <w:rPr/>
-        <w:t xml:space="preserve">We have added </w:t>
-      </w:r>
-      <w:r>
-        <w:rPr/>
-        <w:t xml:space="preserve">a description of </w:t>
-      </w:r>
-      <w:r>
-        <w:rPr/>
-        <w:t xml:space="preserve">how the </w:t>
-      </w:r>
-      <w:r>
-        <w:rPr/>
-        <w:t xml:space="preserve">difference </w:t>
-      </w:r>
-      <w:r>
-        <w:rPr/>
-        <w:t>in percentage points were calculated</w:t>
-      </w:r>
-      <w:r>
-        <w:rPr/>
-        <w:t xml:space="preserve"> to the results. </w:t>
-      </w:r>
-      <w:r>
-        <w:rPr/>
-        <w:t>Regarding</w:t>
-      </w:r>
-      <w:r>
-        <w:rPr/>
-        <w:t xml:space="preserve"> the x-axis scale</w:t>
-      </w:r>
-      <w:r>
-        <w:rPr/>
-        <w:t>s, There was so much variation between plots that we used the range</w:t>
-      </w:r>
-      <w:r>
-        <w:rPr/>
-        <w:t xml:space="preserve"> that </w:t>
-      </w:r>
-      <w:r>
-        <w:rPr/>
-        <w:t>improved the interpretation of</w:t>
-      </w:r>
-      <w:r>
-        <w:rPr/>
-        <w:t xml:space="preserve"> </w:t>
-      </w:r>
-      <w:r>
-        <w:rPr/>
-        <w:t>each graph. We did, however, standardize the gradients (head maps) across plots to improve comparability.</w:t>
+        <w:t>We have added a description of how the difference in percentage points were calculated to the results. Regarding the x-axis scales, There was so much variation between plots that we used the range that improved the interpretation of each graph. We did, however, standardize the gradients (heat maps) across plots to improve comparability.</w:t>
       </w:r>
     </w:p>
     <w:p>
@@ -483,23 +445,7 @@
       </w:pPr>
       <w:r>
         <w:rPr/>
-        <w:t xml:space="preserve">No, the differences are the male proportion minus the female proportion, so negative values indicate that the female proportion was greater than the male proportion. We </w:t>
-      </w:r>
-      <w:r>
-        <w:rPr/>
-        <w:t xml:space="preserve">have </w:t>
-      </w:r>
-      <w:r>
-        <w:rPr/>
-        <w:t xml:space="preserve">clarified this in the text </w:t>
-      </w:r>
-      <w:r>
-        <w:rPr/>
-        <w:t>and figure captions</w:t>
-      </w:r>
-      <w:r>
-        <w:rPr/>
-        <w:t>.</w:t>
+        <w:t>No, the differences are the male proportion minus the female proportion, so negative values in the original submission indicate that the female proportion was greater than the male proportion. We have clarified this calculation in the text and figure captions.</w:t>
       </w:r>
     </w:p>
     <w:p>
@@ -532,27 +478,7 @@
       </w:pPr>
       <w:r>
         <w:rPr/>
-        <w:t>We have a</w:t>
-      </w:r>
-      <w:r>
-        <w:rPr/>
-        <w:t xml:space="preserve">dded heat maps to </w:t>
-      </w:r>
-      <w:r>
-        <w:rPr/>
-        <w:t>the</w:t>
-      </w:r>
-      <w:r>
-        <w:rPr/>
-        <w:t xml:space="preserve"> figures </w:t>
-      </w:r>
-      <w:r>
-        <w:rPr/>
-        <w:t xml:space="preserve">that are </w:t>
-      </w:r>
-      <w:r>
-        <w:rPr/>
-        <w:t>missing them.</w:t>
+        <w:t>We have added heat maps to the figures that are missing them.</w:t>
       </w:r>
     </w:p>
     <w:p>
@@ -585,19 +511,7 @@
       </w:pPr>
       <w:r>
         <w:rPr/>
-        <w:t>We have m</w:t>
-      </w:r>
-      <w:r>
-        <w:rPr/>
-        <w:t>oved Fig</w:t>
-      </w:r>
-      <w:r>
-        <w:rPr/>
-        <w:t>ure</w:t>
-      </w:r>
-      <w:r>
-        <w:rPr/>
-        <w:t xml:space="preserve"> S1 to Figure 2.</w:t>
+        <w:t>We have moved Figure S1 to Figure 2.</w:t>
       </w:r>
     </w:p>
     <w:p>
@@ -630,27 +544,7 @@
       </w:pPr>
       <w:r>
         <w:rPr/>
-        <w:t>We have greatly e</w:t>
-      </w:r>
-      <w:r>
-        <w:rPr/>
-        <w:t xml:space="preserve">xpanded the </w:t>
-      </w:r>
-      <w:r>
-        <w:rPr/>
-        <w:t xml:space="preserve">caption for </w:t>
-      </w:r>
-      <w:r>
-        <w:rPr/>
-        <w:t xml:space="preserve">Figure S4 to explain the methodology and </w:t>
-      </w:r>
-      <w:r>
-        <w:rPr/>
-        <w:t xml:space="preserve">indicate key </w:t>
-      </w:r>
-      <w:r>
-        <w:rPr/>
-        <w:t xml:space="preserve">observations. </w:t>
+        <w:t xml:space="preserve">We have greatly expanded the caption for Figure S4 to explain the methodology and indicate key observations. </w:t>
       </w:r>
     </w:p>
     <w:p>
@@ -683,15 +577,7 @@
       </w:pPr>
       <w:r>
         <w:rPr/>
-        <w:t>We have a</w:t>
-      </w:r>
-      <w:r>
-        <w:rPr/>
-        <w:t xml:space="preserve">dded a gender legend </w:t>
-      </w:r>
-      <w:r>
-        <w:rPr/>
-        <w:t xml:space="preserve">to this figure and quantified the results in the text. </w:t>
+        <w:t xml:space="preserve">We have added a gender legend to this figure and quantified the results in the text. </w:t>
       </w:r>
     </w:p>
     <w:p>
@@ -716,7 +602,7 @@
         <w:pStyle w:val="ListParagraph"/>
         <w:numPr>
           <w:ilvl w:val="0"/>
-          <w:numId w:val="3"/>
+          <w:numId w:val="2"/>
         </w:numPr>
         <w:rPr>
           <w:b/>
@@ -730,6 +616,16 @@
           <w:bCs/>
         </w:rPr>
         <w:t>Unknown gender. A large portion of the population under study, especially from outside of the US, was of "unknown gender". In the Discussion section, the authors acknowledge that a large portion of this group may be from Asian countries as their algorithm was not as good at categorizing Asian names. Could the authors consider finding a way, even working with a colleague familiar with Asian names, to try and classify more of these names. This is important not only for ethnic and racial sensitivity but because some findings of gender biases were greatest at non-US institutions and categorizing these unknown gendered individuals could improve interpretation from these countries.</w:t>
+      </w:r>
+    </w:p>
+    <w:p>
+      <w:pPr>
+        <w:pStyle w:val="ListParagraph"/>
+        <w:ind w:left="720" w:hanging="0"/>
+        <w:rPr/>
+      </w:pPr>
+      <w:r>
+        <w:rPr/>
       </w:r>
     </w:p>
     <w:p>
@@ -740,49 +636,7 @@
       </w:pPr>
       <w:r>
         <w:rPr/>
-      </w:r>
-    </w:p>
-    <w:p>
-      <w:pPr>
-        <w:pStyle w:val="ListParagraph"/>
-        <w:ind w:hanging="0"/>
-        <w:rPr/>
-      </w:pPr>
-      <w:r>
-        <w:rPr/>
-        <w:t xml:space="preserve">We </w:t>
-      </w:r>
-      <w:r>
-        <w:rPr/>
-        <w:t xml:space="preserve">agree </w:t>
-      </w:r>
-      <w:r>
-        <w:rPr/>
-        <w:t xml:space="preserve">with the reviewer </w:t>
-      </w:r>
-      <w:r>
-        <w:rPr/>
-        <w:t xml:space="preserve">that there are likely important data lost within the “unknown” category. However, a large reason why this category exists is because many languages do not have strictly gendered naming conventions. </w:t>
-      </w:r>
-      <w:r>
-        <w:rPr/>
-        <w:t>Additionally, the</w:t>
-      </w:r>
-      <w:r>
-        <w:rPr/>
-        <w:t xml:space="preserve"> algorithms </w:t>
-      </w:r>
-      <w:r>
-        <w:rPr/>
-        <w:t xml:space="preserve">that </w:t>
-      </w:r>
-      <w:r>
-        <w:rPr/>
-        <w:t xml:space="preserve">have improved prediction </w:t>
-      </w:r>
-      <w:r>
-        <w:rPr/>
-        <w:t>of Asian names require logographic character input</w:t>
+        <w:t>We agree with the reviewer that there are likely important data lost within the “unknown” category. However, a large reason why this category exists is because many languages do not have strictly gendered naming conventions. Additionally, the algorithms that have improved prediction of Asian names require logographic character input</w:t>
       </w:r>
       <w:r>
         <w:rPr>
@@ -792,27 +646,7 @@
       </w:r>
       <w:r>
         <w:rPr/>
-        <w:t xml:space="preserve">. </w:t>
-      </w:r>
-      <w:r>
-        <w:rPr/>
-        <w:t>Our data was collected using the Latin alphabet,</w:t>
-      </w:r>
-      <w:r>
-        <w:rPr/>
-        <w:t xml:space="preserve"> which loses the subtleties </w:t>
-      </w:r>
-      <w:r>
-        <w:rPr/>
-        <w:t>of a logogram</w:t>
-      </w:r>
-      <w:r>
-        <w:rPr/>
-        <w:t xml:space="preserve"> </w:t>
-      </w:r>
-      <w:r>
-        <w:rPr/>
-        <w:t>that might help indicate gender</w:t>
+        <w:t>. Our data was collected using the Latin alphabet, which loses the subtleties of a logogram that might help indicate gender</w:t>
       </w:r>
       <w:r>
         <w:rPr>
@@ -822,31 +656,7 @@
       </w:r>
       <w:r>
         <w:rPr/>
-        <w:t>. Of the available gender inference algorithms,</w:t>
-      </w:r>
-      <w:r>
-        <w:rPr/>
-        <w:t xml:space="preserve"> genderize.io </w:t>
-      </w:r>
-      <w:r>
-        <w:rPr/>
-        <w:t>(the one used here)</w:t>
-      </w:r>
-      <w:r>
-        <w:rPr/>
-        <w:t xml:space="preserve"> </w:t>
-      </w:r>
-      <w:r>
-        <w:rPr/>
-        <w:t>has</w:t>
-      </w:r>
-      <w:r>
-        <w:rPr/>
-        <w:t xml:space="preserve"> significantly higher confidence values </w:t>
-      </w:r>
-      <w:r>
-        <w:rPr/>
-        <w:t>for inferring gender from Asian names</w:t>
+        <w:t>. Of the available gender inference algorithms, genderize.io (the one used here) has significantly higher confidence values for inferring gender from Asian names</w:t>
       </w:r>
       <w:r>
         <w:rPr>
@@ -858,6 +668,7 @@
         <w:rPr>
           <w:position w:val="0"/>
           <w:sz w:val="22"/>
+          <w:sz w:val="22"/>
           <w:vertAlign w:val="baseline"/>
         </w:rPr>
         <w:t>.</w:t>
@@ -870,7 +681,7 @@
     <w:p>
       <w:pPr>
         <w:pStyle w:val="ListParagraph"/>
-        <w:ind w:hanging="0"/>
+        <w:ind w:left="720" w:hanging="0"/>
         <w:rPr/>
       </w:pPr>
       <w:r>
@@ -889,7 +700,7 @@
     <w:p>
       <w:pPr>
         <w:pStyle w:val="ListParagraph"/>
-        <w:ind w:hanging="0"/>
+        <w:ind w:left="720" w:hanging="0"/>
         <w:rPr/>
       </w:pPr>
       <w:r>
@@ -908,7 +719,7 @@
     <w:p>
       <w:pPr>
         <w:pStyle w:val="ListParagraph"/>
-        <w:ind w:hanging="0"/>
+        <w:ind w:left="720" w:hanging="0"/>
         <w:rPr/>
       </w:pPr>
       <w:r>
@@ -965,78 +776,18 @@
           <w:ilvl w:val="0"/>
           <w:numId w:val="0"/>
         </w:numPr>
-        <w:ind w:left="1080" w:hanging="0"/>
-        <w:rPr/>
-      </w:pPr>
-      <w:r>
-        <w:rPr/>
-        <w:t>We feel that these data are important for understanding the full validation process of genderize.io and thus understanding its limitations We have m</w:t>
-      </w:r>
-      <w:r>
-        <w:rPr/>
-        <w:t>ove</w:t>
-      </w:r>
-      <w:r>
-        <w:rPr/>
-        <w:t>d</w:t>
-      </w:r>
-      <w:r>
-        <w:rPr/>
-        <w:t xml:space="preserve"> Fig</w:t>
-      </w:r>
-      <w:r>
-        <w:rPr/>
-        <w:t>ure</w:t>
-      </w:r>
-      <w:r>
-        <w:rPr/>
-        <w:t xml:space="preserve"> S8 to Fig</w:t>
-      </w:r>
-      <w:r>
-        <w:rPr/>
-        <w:t>ure</w:t>
-      </w:r>
-      <w:r>
-        <w:rPr/>
-        <w:t xml:space="preserve"> S1 and </w:t>
-      </w:r>
-      <w:r>
-        <w:rPr/>
-        <w:t xml:space="preserve">now </w:t>
-      </w:r>
-      <w:r>
-        <w:rPr/>
-        <w:t xml:space="preserve">introduce </w:t>
-      </w:r>
-      <w:r>
-        <w:rPr/>
-        <w:t>it</w:t>
-      </w:r>
-      <w:r>
-        <w:rPr/>
-        <w:t xml:space="preserve"> early in the results </w:t>
-      </w:r>
-      <w:r>
-        <w:rPr/>
-        <w:t xml:space="preserve">section during our description of </w:t>
-      </w:r>
-      <w:r>
-        <w:rPr/>
-        <w:t xml:space="preserve">the </w:t>
-      </w:r>
-      <w:r>
-        <w:rPr/>
-        <w:t xml:space="preserve">genderize.io </w:t>
-      </w:r>
-      <w:r>
-        <w:rPr/>
-        <w:t>validation.</w:t>
+        <w:ind w:hanging="0"/>
+        <w:rPr/>
+      </w:pPr>
+      <w:r>
+        <w:rPr/>
+        <w:t>We feel that these data are important for understanding the full validation process of genderize.io and thus understanding its limitations We have moved Figure S8 to Figure S1 and now introduce it early in the results section during our description of the genderize.io validation.</w:t>
       </w:r>
     </w:p>
     <w:p>
       <w:pPr>
         <w:pStyle w:val="ListParagraph"/>
-        <w:ind w:hanging="0"/>
+        <w:ind w:left="720" w:hanging="0"/>
         <w:rPr/>
       </w:pPr>
       <w:r>
@@ -1065,13 +816,14 @@
         <w:pStyle w:val="ListParagraph"/>
         <w:numPr>
           <w:ilvl w:val="0"/>
-          <w:numId w:val="2"/>
+          <w:numId w:val="0"/>
         </w:numPr>
-        <w:rPr/>
-      </w:pPr>
-      <w:r>
-        <w:rPr/>
-        <w:t>Reassessed and condensed background areas in the discussion</w:t>
+        <w:ind w:hanging="0"/>
+        <w:rPr/>
+      </w:pPr>
+      <w:r>
+        <w:rPr/>
+        <w:t>We have reassessed and condensed background areas in the discussion.</w:t>
       </w:r>
     </w:p>
     <w:p>
@@ -1135,19 +887,7 @@
       </w:r>
       <w:r>
         <w:rPr/>
-        <w:t>-</w:t>
-      </w:r>
-      <w:r>
-        <w:rPr/>
-        <w:t>Citations have been</w:t>
-      </w:r>
-      <w:r>
-        <w:rPr/>
-        <w:t xml:space="preserve"> added as suggested </w:t>
-      </w:r>
-      <w:r>
-        <w:rPr/>
-        <w:t>below.</w:t>
+        <w:t>-Citations have been added as suggested below.</w:t>
       </w:r>
       <w:r>
         <w:rPr>
@@ -1233,59 +973,7 @@
       </w:pPr>
       <w:r>
         <w:rPr/>
-        <w:t xml:space="preserve">Commentaries and review do not introduce new data (e.g., unpublished experiments or figures) and </w:t>
-      </w:r>
-      <w:r>
-        <w:rPr/>
-        <w:t xml:space="preserve">are often commissioned. </w:t>
-      </w:r>
-      <w:r>
-        <w:rPr/>
-        <w:t>As a result, t</w:t>
-      </w:r>
-      <w:r>
-        <w:rPr/>
-        <w:t xml:space="preserve">hese </w:t>
-      </w:r>
-      <w:r>
-        <w:rPr/>
-        <w:t xml:space="preserve">publications </w:t>
-      </w:r>
-      <w:r>
-        <w:rPr/>
-        <w:t xml:space="preserve">do not reflect the </w:t>
-      </w:r>
-      <w:r>
-        <w:rPr/>
-        <w:t>either</w:t>
-      </w:r>
-      <w:r>
-        <w:rPr/>
-        <w:t xml:space="preserve"> assessment of original science </w:t>
-      </w:r>
-      <w:r>
-        <w:rPr/>
-        <w:t>by gatekeepers or</w:t>
-      </w:r>
-      <w:r>
-        <w:rPr/>
-        <w:t xml:space="preserve"> its completion for submission by the corresponding author. </w:t>
-      </w:r>
-      <w:r>
-        <w:rPr/>
-        <w:t>We have a</w:t>
-      </w:r>
-      <w:r>
-        <w:rPr/>
-        <w:t xml:space="preserve">dded </w:t>
-      </w:r>
-      <w:r>
-        <w:rPr/>
-        <w:t>our rationale</w:t>
-      </w:r>
-      <w:r>
-        <w:rPr/>
-        <w:t xml:space="preserve"> to the methods.</w:t>
+        <w:t>Commentaries and review do not introduce new data (e.g., unpublished experiments or figures) and are often commissioned. As a result, these publications do not reflect the either assessment of original science by gatekeepers or its completion for submission by the corresponding author. We have added our rationale to the methods.</w:t>
       </w:r>
     </w:p>
     <w:p>
@@ -1443,19 +1131,7 @@
       </w:pPr>
       <w:r>
         <w:rPr/>
-        <w:t>Thank you for your comment. We have c</w:t>
-      </w:r>
-      <w:r>
-        <w:rPr/>
-        <w:t xml:space="preserve">larified </w:t>
-      </w:r>
-      <w:r>
-        <w:rPr/>
-        <w:t>in the caption and the text</w:t>
-      </w:r>
-      <w:r>
-        <w:rPr/>
-        <w:t xml:space="preserve"> that Figure 4A describes the proportions of senior (last/corresponding) authors while Figure 4B includes all author types (junior and senior).</w:t>
+        <w:t>Thank you for your comment. We have clarified in the caption and the text that Figure 4A describes the proportions of senior (last/corresponding) authors while Figure 4B includes all author types (junior and senior).</w:t>
       </w:r>
     </w:p>
     <w:p>
@@ -1482,11 +1158,7 @@
       </w:pPr>
       <w:r>
         <w:rPr/>
-        <w:t>We have c</w:t>
-      </w:r>
-      <w:r>
-        <w:rPr/>
-        <w:t>larified our definition of editor workload in the text.</w:t>
+        <w:t>We have clarified our definition of editor workload in the text.</w:t>
       </w:r>
     </w:p>
     <w:p>
@@ -1513,11 +1185,7 @@
       </w:pPr>
       <w:r>
         <w:rPr/>
-        <w:t>Thank you for pointing this out. T</w:t>
-      </w:r>
-      <w:r>
-        <w:rPr/>
-        <w:t>he x-axis of Figure 3B is on a log</w:t>
+        <w:t>Thank you for pointing this out. The x-axis of Figure 3B is on a log</w:t>
       </w:r>
       <w:r>
         <w:rPr>
@@ -1527,31 +1195,7 @@
       </w:r>
       <w:r>
         <w:rPr/>
-        <w:t xml:space="preserve">scale, </w:t>
-      </w:r>
-      <w:r>
-        <w:rPr/>
-        <w:t>making the results appear to be inconsistent.</w:t>
-      </w:r>
-      <w:r>
-        <w:rPr/>
-        <w:t xml:space="preserve"> </w:t>
-      </w:r>
-      <w:r>
-        <w:rPr/>
-        <w:t>To clarify this, w</w:t>
-      </w:r>
-      <w:r>
-        <w:rPr/>
-        <w:t xml:space="preserve">e </w:t>
-      </w:r>
-      <w:r>
-        <w:rPr/>
-        <w:t>have</w:t>
-      </w:r>
-      <w:r>
-        <w:rPr/>
-        <w:t xml:space="preserve"> added tick marks to identify the upper value of each box plot and noted the scale in the axis title.</w:t>
+        <w:t>scale, making the results appear to be inconsistent. To clarify this, we have added tick marks to identify the upper value of each box plot and noted the scale in the axis title.</w:t>
       </w:r>
     </w:p>
     <w:p>
@@ -1574,39 +1218,7 @@
       </w:pPr>
       <w:r>
         <w:rPr/>
-        <w:t>We thank the reviewer for their comment, however we</w:t>
-      </w:r>
-      <w:r>
-        <w:rPr/>
-        <w:t xml:space="preserve"> disagree w</w:t>
-      </w:r>
-      <w:r>
-        <w:rPr/>
-        <w:t>ith this</w:t>
-      </w:r>
-      <w:r>
-        <w:rPr/>
-        <w:t xml:space="preserve"> conclusion. </w:t>
-      </w:r>
-      <w:r>
-        <w:rPr/>
-        <w:t>Each individual that submits to the ASM journals is assigned a unique identifier. W</w:t>
-      </w:r>
-      <w:r>
-        <w:rPr/>
-        <w:t xml:space="preserve">e </w:t>
-      </w:r>
-      <w:r>
-        <w:rPr/>
-        <w:t xml:space="preserve">used this identifier </w:t>
-      </w:r>
-      <w:r>
-        <w:rPr/>
-        <w:t xml:space="preserve">to track individuals through </w:t>
-      </w:r>
-      <w:r>
-        <w:rPr/>
-        <w:t>their roles at the ASM journals. By restricting the evaluation to individuals who were junior authors at the ASM, we could identify how many authored manuscripts as a senior author, reviewed, or handled a manuscript. We have clarified the specificity of this analysis to the ASM journals and noted our use of identifiers to conduct the analysis in the text.</w:t>
+        <w:t>We thank the reviewer for their comment, however we disagree with this conclusion. Each individual that submits to the ASM journals is assigned a unique identifier. We used this identifier to track individuals through their roles at the ASM journals. By restricting the evaluation to individuals who were junior authors at the ASM, we could identify how many authored manuscripts as a senior author, reviewed, or handled a manuscript. We have clarified the specificity of this analysis to the ASM journals and noted our use of identifiers to conduct the analysis in the text.</w:t>
       </w:r>
     </w:p>
     <w:p>
@@ -1633,19 +1245,7 @@
       </w:pPr>
       <w:r>
         <w:rPr/>
-        <w:t>We have</w:t>
-      </w:r>
-      <w:r>
-        <w:rPr/>
-        <w:t xml:space="preserve"> added </w:t>
-      </w:r>
-      <w:r>
-        <w:rPr/>
-        <w:t>the possibility of</w:t>
-      </w:r>
-      <w:r>
-        <w:rPr/>
-        <w:t xml:space="preserve"> mentoring bias to the discussion.</w:t>
+        <w:t>We have added the possibility of mentoring bias to the discussion.</w:t>
       </w:r>
     </w:p>
     <w:p>
@@ -1699,99 +1299,7 @@
       </w:pPr>
       <w:r>
         <w:rPr/>
-        <w:t>We have a</w:t>
-      </w:r>
-      <w:r>
-        <w:rPr/>
-        <w:t xml:space="preserve">dded </w:t>
-      </w:r>
-      <w:r>
-        <w:rPr/>
-        <w:t>the regression analysis results in F</w:t>
-      </w:r>
-      <w:r>
-        <w:rPr/>
-        <w:t xml:space="preserve">igure S5, </w:t>
-      </w:r>
-      <w:r>
-        <w:rPr/>
-        <w:t>which includes</w:t>
-      </w:r>
-      <w:r>
-        <w:rPr/>
-        <w:t xml:space="preserve"> a box plot</w:t>
-      </w:r>
-      <w:r>
-        <w:rPr/>
-        <w:t>s</w:t>
-      </w:r>
-      <w:r>
-        <w:rPr/>
-        <w:t xml:space="preserve"> </w:t>
-      </w:r>
-      <w:r>
-        <w:rPr/>
-        <w:t>indicating the range of</w:t>
-      </w:r>
-      <w:r>
-        <w:rPr/>
-        <w:t xml:space="preserve"> </w:t>
-      </w:r>
-      <w:r>
-        <w:rPr/>
-        <w:t>AUROC</w:t>
-      </w:r>
-      <w:r>
-        <w:rPr/>
-        <w:t xml:space="preserve"> values </w:t>
-      </w:r>
-      <w:r>
-        <w:rPr/>
-        <w:t>for each analysis</w:t>
-      </w:r>
-      <w:r>
-        <w:rPr/>
-        <w:t xml:space="preserve"> </w:t>
-      </w:r>
-      <w:r>
-        <w:rPr/>
-        <w:t>as well as</w:t>
-      </w:r>
-      <w:r>
-        <w:rPr/>
-        <w:t xml:space="preserve"> the logistic regression variables </w:t>
-      </w:r>
-      <w:r>
-        <w:rPr/>
-        <w:t>and</w:t>
-      </w:r>
-      <w:r>
-        <w:rPr/>
-        <w:t xml:space="preserve"> their weights </w:t>
-      </w:r>
-      <w:r>
-        <w:rPr/>
-        <w:t xml:space="preserve">for the first two analyses. </w:t>
-      </w:r>
-      <w:r>
-        <w:rPr/>
-        <w:t>(</w:t>
-      </w:r>
-      <w:r>
-        <w:rPr/>
-        <w:t xml:space="preserve">The variables for the third analysis is </w:t>
-      </w:r>
-      <w:r>
-        <w:rPr/>
-        <w:t>described in Fig</w:t>
-      </w:r>
-      <w:r>
-        <w:rPr/>
-        <w:t>ure</w:t>
-      </w:r>
-      <w:r>
-        <w:rPr/>
-        <w:t xml:space="preserve"> S6.)</w:t>
+        <w:t>We have added the regression analysis results in Figure S5, which includes a box plots indicating the range of AUROC values for each analysis as well as the logistic regression variables and their weights for the first two analyses. (The variables for the third analysis is described in Figure S6.)</w:t>
       </w:r>
     </w:p>
     <w:p>
@@ -1907,120 +1415,6 @@
   </w:abstractNum>
   <w:abstractNum w:abstractNumId="2">
     <w:lvl w:ilvl="0">
-      <w:start w:val="1"/>
-      <w:numFmt w:val="bullet"/>
-      <w:lvlText w:val="-"/>
-      <w:lvlJc w:val="left"/>
-      <w:pPr>
-        <w:ind w:left="1080" w:hanging="360"/>
-      </w:pPr>
-      <w:rPr>
-        <w:rFonts w:ascii="Calibri" w:hAnsi="Calibri" w:cs="Calibri" w:hint="default"/>
-        <w:rFonts w:cs="Calibri"/>
-      </w:rPr>
-    </w:lvl>
-    <w:lvl w:ilvl="1">
-      <w:start w:val="1"/>
-      <w:numFmt w:val="bullet"/>
-      <w:lvlText w:val="o"/>
-      <w:lvlJc w:val="left"/>
-      <w:pPr>
-        <w:ind w:left="1800" w:hanging="360"/>
-      </w:pPr>
-      <w:rPr>
-        <w:rFonts w:ascii="Courier New" w:hAnsi="Courier New" w:cs="Courier New" w:hint="default"/>
-        <w:rFonts w:cs="Courier New"/>
-      </w:rPr>
-    </w:lvl>
-    <w:lvl w:ilvl="2">
-      <w:start w:val="1"/>
-      <w:numFmt w:val="bullet"/>
-      <w:lvlText w:val=""/>
-      <w:lvlJc w:val="left"/>
-      <w:pPr>
-        <w:ind w:left="2520" w:hanging="360"/>
-      </w:pPr>
-      <w:rPr>
-        <w:rFonts w:ascii="Wingdings" w:hAnsi="Wingdings" w:cs="Wingdings" w:hint="default"/>
-      </w:rPr>
-    </w:lvl>
-    <w:lvl w:ilvl="3">
-      <w:start w:val="1"/>
-      <w:numFmt w:val="bullet"/>
-      <w:lvlText w:val=""/>
-      <w:lvlJc w:val="left"/>
-      <w:pPr>
-        <w:ind w:left="3240" w:hanging="360"/>
-      </w:pPr>
-      <w:rPr>
-        <w:rFonts w:ascii="Symbol" w:hAnsi="Symbol" w:cs="Symbol" w:hint="default"/>
-      </w:rPr>
-    </w:lvl>
-    <w:lvl w:ilvl="4">
-      <w:start w:val="1"/>
-      <w:numFmt w:val="bullet"/>
-      <w:lvlText w:val="o"/>
-      <w:lvlJc w:val="left"/>
-      <w:pPr>
-        <w:ind w:left="3960" w:hanging="360"/>
-      </w:pPr>
-      <w:rPr>
-        <w:rFonts w:ascii="Courier New" w:hAnsi="Courier New" w:cs="Courier New" w:hint="default"/>
-        <w:rFonts w:cs="Courier New"/>
-      </w:rPr>
-    </w:lvl>
-    <w:lvl w:ilvl="5">
-      <w:start w:val="1"/>
-      <w:numFmt w:val="bullet"/>
-      <w:lvlText w:val=""/>
-      <w:lvlJc w:val="left"/>
-      <w:pPr>
-        <w:ind w:left="4680" w:hanging="360"/>
-      </w:pPr>
-      <w:rPr>
-        <w:rFonts w:ascii="Wingdings" w:hAnsi="Wingdings" w:cs="Wingdings" w:hint="default"/>
-      </w:rPr>
-    </w:lvl>
-    <w:lvl w:ilvl="6">
-      <w:start w:val="1"/>
-      <w:numFmt w:val="bullet"/>
-      <w:lvlText w:val=""/>
-      <w:lvlJc w:val="left"/>
-      <w:pPr>
-        <w:ind w:left="5400" w:hanging="360"/>
-      </w:pPr>
-      <w:rPr>
-        <w:rFonts w:ascii="Symbol" w:hAnsi="Symbol" w:cs="Symbol" w:hint="default"/>
-      </w:rPr>
-    </w:lvl>
-    <w:lvl w:ilvl="7">
-      <w:start w:val="1"/>
-      <w:numFmt w:val="bullet"/>
-      <w:lvlText w:val="o"/>
-      <w:lvlJc w:val="left"/>
-      <w:pPr>
-        <w:ind w:left="6120" w:hanging="360"/>
-      </w:pPr>
-      <w:rPr>
-        <w:rFonts w:ascii="Courier New" w:hAnsi="Courier New" w:cs="Courier New" w:hint="default"/>
-        <w:rFonts w:cs="Courier New"/>
-      </w:rPr>
-    </w:lvl>
-    <w:lvl w:ilvl="8">
-      <w:start w:val="1"/>
-      <w:numFmt w:val="bullet"/>
-      <w:lvlText w:val=""/>
-      <w:lvlJc w:val="left"/>
-      <w:pPr>
-        <w:ind w:left="6840" w:hanging="360"/>
-      </w:pPr>
-      <w:rPr>
-        <w:rFonts w:ascii="Wingdings" w:hAnsi="Wingdings" w:cs="Wingdings" w:hint="default"/>
-      </w:rPr>
-    </w:lvl>
-  </w:abstractNum>
-  <w:abstractNum w:abstractNumId="3">
-    <w:lvl w:ilvl="0">
       <w:start w:val="3"/>
       <w:numFmt w:val="decimal"/>
       <w:lvlText w:val="%1."/>
@@ -2100,6 +1494,152 @@
       <w:pPr>
         <w:ind w:left="6480" w:hanging="180"/>
       </w:pPr>
+    </w:lvl>
+  </w:abstractNum>
+  <w:abstractNum w:abstractNumId="3">
+    <w:lvl w:ilvl="0">
+      <w:start w:val="1"/>
+      <w:numFmt w:val="bullet"/>
+      <w:lvlText w:val=""/>
+      <w:lvlJc w:val="left"/>
+      <w:pPr>
+        <w:tabs>
+          <w:tab w:val="num" w:pos="720"/>
+        </w:tabs>
+        <w:ind w:left="720" w:hanging="360"/>
+      </w:pPr>
+      <w:rPr>
+        <w:rFonts w:ascii="Symbol" w:hAnsi="Symbol" w:cs="Symbol" w:hint="default"/>
+        <w:rFonts w:cs="OpenSymbol"/>
+      </w:rPr>
+    </w:lvl>
+    <w:lvl w:ilvl="1">
+      <w:start w:val="1"/>
+      <w:numFmt w:val="bullet"/>
+      <w:lvlText w:val="◦"/>
+      <w:lvlJc w:val="left"/>
+      <w:pPr>
+        <w:tabs>
+          <w:tab w:val="num" w:pos="1080"/>
+        </w:tabs>
+        <w:ind w:left="1080" w:hanging="360"/>
+      </w:pPr>
+      <w:rPr>
+        <w:rFonts w:ascii="OpenSymbol" w:hAnsi="OpenSymbol" w:cs="OpenSymbol" w:hint="default"/>
+        <w:rFonts w:cs="OpenSymbol"/>
+      </w:rPr>
+    </w:lvl>
+    <w:lvl w:ilvl="2">
+      <w:start w:val="1"/>
+      <w:numFmt w:val="bullet"/>
+      <w:lvlText w:val="▪"/>
+      <w:lvlJc w:val="left"/>
+      <w:pPr>
+        <w:tabs>
+          <w:tab w:val="num" w:pos="1440"/>
+        </w:tabs>
+        <w:ind w:left="1440" w:hanging="360"/>
+      </w:pPr>
+      <w:rPr>
+        <w:rFonts w:ascii="OpenSymbol" w:hAnsi="OpenSymbol" w:cs="OpenSymbol" w:hint="default"/>
+        <w:rFonts w:cs="OpenSymbol"/>
+      </w:rPr>
+    </w:lvl>
+    <w:lvl w:ilvl="3">
+      <w:start w:val="1"/>
+      <w:numFmt w:val="bullet"/>
+      <w:lvlText w:val=""/>
+      <w:lvlJc w:val="left"/>
+      <w:pPr>
+        <w:tabs>
+          <w:tab w:val="num" w:pos="1800"/>
+        </w:tabs>
+        <w:ind w:left="1800" w:hanging="360"/>
+      </w:pPr>
+      <w:rPr>
+        <w:rFonts w:ascii="Symbol" w:hAnsi="Symbol" w:cs="Symbol" w:hint="default"/>
+        <w:rFonts w:cs="OpenSymbol"/>
+      </w:rPr>
+    </w:lvl>
+    <w:lvl w:ilvl="4">
+      <w:start w:val="1"/>
+      <w:numFmt w:val="bullet"/>
+      <w:lvlText w:val="◦"/>
+      <w:lvlJc w:val="left"/>
+      <w:pPr>
+        <w:tabs>
+          <w:tab w:val="num" w:pos="2160"/>
+        </w:tabs>
+        <w:ind w:left="2160" w:hanging="360"/>
+      </w:pPr>
+      <w:rPr>
+        <w:rFonts w:ascii="OpenSymbol" w:hAnsi="OpenSymbol" w:cs="OpenSymbol" w:hint="default"/>
+        <w:rFonts w:cs="OpenSymbol"/>
+      </w:rPr>
+    </w:lvl>
+    <w:lvl w:ilvl="5">
+      <w:start w:val="1"/>
+      <w:numFmt w:val="bullet"/>
+      <w:lvlText w:val="▪"/>
+      <w:lvlJc w:val="left"/>
+      <w:pPr>
+        <w:tabs>
+          <w:tab w:val="num" w:pos="2520"/>
+        </w:tabs>
+        <w:ind w:left="2520" w:hanging="360"/>
+      </w:pPr>
+      <w:rPr>
+        <w:rFonts w:ascii="OpenSymbol" w:hAnsi="OpenSymbol" w:cs="OpenSymbol" w:hint="default"/>
+        <w:rFonts w:cs="OpenSymbol"/>
+      </w:rPr>
+    </w:lvl>
+    <w:lvl w:ilvl="6">
+      <w:start w:val="1"/>
+      <w:numFmt w:val="bullet"/>
+      <w:lvlText w:val=""/>
+      <w:lvlJc w:val="left"/>
+      <w:pPr>
+        <w:tabs>
+          <w:tab w:val="num" w:pos="2880"/>
+        </w:tabs>
+        <w:ind w:left="2880" w:hanging="360"/>
+      </w:pPr>
+      <w:rPr>
+        <w:rFonts w:ascii="Symbol" w:hAnsi="Symbol" w:cs="Symbol" w:hint="default"/>
+        <w:rFonts w:cs="OpenSymbol"/>
+      </w:rPr>
+    </w:lvl>
+    <w:lvl w:ilvl="7">
+      <w:start w:val="1"/>
+      <w:numFmt w:val="bullet"/>
+      <w:lvlText w:val="◦"/>
+      <w:lvlJc w:val="left"/>
+      <w:pPr>
+        <w:tabs>
+          <w:tab w:val="num" w:pos="3240"/>
+        </w:tabs>
+        <w:ind w:left="3240" w:hanging="360"/>
+      </w:pPr>
+      <w:rPr>
+        <w:rFonts w:ascii="OpenSymbol" w:hAnsi="OpenSymbol" w:cs="OpenSymbol" w:hint="default"/>
+        <w:rFonts w:cs="OpenSymbol"/>
+      </w:rPr>
+    </w:lvl>
+    <w:lvl w:ilvl="8">
+      <w:start w:val="1"/>
+      <w:numFmt w:val="bullet"/>
+      <w:lvlText w:val="▪"/>
+      <w:lvlJc w:val="left"/>
+      <w:pPr>
+        <w:tabs>
+          <w:tab w:val="num" w:pos="3600"/>
+        </w:tabs>
+        <w:ind w:left="3600" w:hanging="360"/>
+      </w:pPr>
+      <w:rPr>
+        <w:rFonts w:ascii="OpenSymbol" w:hAnsi="OpenSymbol" w:cs="OpenSymbol" w:hint="default"/>
+        <w:rFonts w:cs="OpenSymbol"/>
+      </w:rPr>
     </w:lvl>
   </w:abstractNum>
   <w:abstractNum w:abstractNumId="4">
@@ -2215,7 +1755,6 @@
     <w:rPrDefault>
       <w:rPr>
         <w:rFonts w:ascii="Calibri" w:hAnsi="Calibri" w:eastAsia="Calibri" w:cs="" w:asciiTheme="minorHAnsi" w:cstheme="minorBidi" w:eastAsiaTheme="minorHAnsi" w:hAnsiTheme="minorHAnsi"/>
-        <w:sz w:val="22"/>
         <w:szCs w:val="22"/>
         <w:lang w:val="en-US" w:eastAsia="en-US" w:bidi="ar-SA"/>
       </w:rPr>
@@ -2719,6 +2258,212 @@
       <w:lang w:val="zxx" w:eastAsia="zxx" w:bidi="zxx"/>
     </w:rPr>
   </w:style>
+  <w:style w:type="character" w:styleId="ListLabel5">
+    <w:name w:val="ListLabel 5"/>
+    <w:qFormat/>
+    <w:rPr>
+      <w:rFonts w:cs="Calibri"/>
+    </w:rPr>
+  </w:style>
+  <w:style w:type="character" w:styleId="ListLabel6">
+    <w:name w:val="ListLabel 6"/>
+    <w:qFormat/>
+    <w:rPr>
+      <w:rFonts w:cs="Courier New"/>
+    </w:rPr>
+  </w:style>
+  <w:style w:type="character" w:styleId="ListLabel7">
+    <w:name w:val="ListLabel 7"/>
+    <w:qFormat/>
+    <w:rPr>
+      <w:rFonts w:cs="Wingdings"/>
+    </w:rPr>
+  </w:style>
+  <w:style w:type="character" w:styleId="ListLabel8">
+    <w:name w:val="ListLabel 8"/>
+    <w:qFormat/>
+    <w:rPr>
+      <w:rFonts w:cs="Symbol"/>
+    </w:rPr>
+  </w:style>
+  <w:style w:type="character" w:styleId="ListLabel9">
+    <w:name w:val="ListLabel 9"/>
+    <w:qFormat/>
+    <w:rPr>
+      <w:rFonts w:cs="Courier New"/>
+    </w:rPr>
+  </w:style>
+  <w:style w:type="character" w:styleId="ListLabel10">
+    <w:name w:val="ListLabel 10"/>
+    <w:qFormat/>
+    <w:rPr>
+      <w:rFonts w:cs="Wingdings"/>
+    </w:rPr>
+  </w:style>
+  <w:style w:type="character" w:styleId="ListLabel11">
+    <w:name w:val="ListLabel 11"/>
+    <w:qFormat/>
+    <w:rPr>
+      <w:rFonts w:cs="Symbol"/>
+    </w:rPr>
+  </w:style>
+  <w:style w:type="character" w:styleId="ListLabel12">
+    <w:name w:val="ListLabel 12"/>
+    <w:qFormat/>
+    <w:rPr>
+      <w:rFonts w:cs="Courier New"/>
+    </w:rPr>
+  </w:style>
+  <w:style w:type="character" w:styleId="ListLabel13">
+    <w:name w:val="ListLabel 13"/>
+    <w:qFormat/>
+    <w:rPr>
+      <w:rFonts w:cs="Wingdings"/>
+    </w:rPr>
+  </w:style>
+  <w:style w:type="character" w:styleId="ListLabel14">
+    <w:name w:val="ListLabel 14"/>
+    <w:qFormat/>
+    <w:rPr/>
+  </w:style>
+  <w:style w:type="character" w:styleId="Bullets">
+    <w:name w:val="Bullets"/>
+    <w:qFormat/>
+    <w:rPr>
+      <w:rFonts w:ascii="OpenSymbol" w:hAnsi="OpenSymbol" w:eastAsia="OpenSymbol" w:cs="OpenSymbol"/>
+    </w:rPr>
+  </w:style>
+  <w:style w:type="character" w:styleId="ListLabel15">
+    <w:name w:val="ListLabel 15"/>
+    <w:qFormat/>
+    <w:rPr>
+      <w:rFonts w:cs="Calibri"/>
+    </w:rPr>
+  </w:style>
+  <w:style w:type="character" w:styleId="ListLabel16">
+    <w:name w:val="ListLabel 16"/>
+    <w:qFormat/>
+    <w:rPr>
+      <w:rFonts w:cs="Courier New"/>
+    </w:rPr>
+  </w:style>
+  <w:style w:type="character" w:styleId="ListLabel17">
+    <w:name w:val="ListLabel 17"/>
+    <w:qFormat/>
+    <w:rPr>
+      <w:rFonts w:cs="Wingdings"/>
+    </w:rPr>
+  </w:style>
+  <w:style w:type="character" w:styleId="ListLabel18">
+    <w:name w:val="ListLabel 18"/>
+    <w:qFormat/>
+    <w:rPr>
+      <w:rFonts w:cs="Symbol"/>
+    </w:rPr>
+  </w:style>
+  <w:style w:type="character" w:styleId="ListLabel19">
+    <w:name w:val="ListLabel 19"/>
+    <w:qFormat/>
+    <w:rPr>
+      <w:rFonts w:cs="Courier New"/>
+    </w:rPr>
+  </w:style>
+  <w:style w:type="character" w:styleId="ListLabel20">
+    <w:name w:val="ListLabel 20"/>
+    <w:qFormat/>
+    <w:rPr>
+      <w:rFonts w:cs="Wingdings"/>
+    </w:rPr>
+  </w:style>
+  <w:style w:type="character" w:styleId="ListLabel21">
+    <w:name w:val="ListLabel 21"/>
+    <w:qFormat/>
+    <w:rPr>
+      <w:rFonts w:cs="Symbol"/>
+    </w:rPr>
+  </w:style>
+  <w:style w:type="character" w:styleId="ListLabel22">
+    <w:name w:val="ListLabel 22"/>
+    <w:qFormat/>
+    <w:rPr>
+      <w:rFonts w:cs="Courier New"/>
+    </w:rPr>
+  </w:style>
+  <w:style w:type="character" w:styleId="ListLabel23">
+    <w:name w:val="ListLabel 23"/>
+    <w:qFormat/>
+    <w:rPr>
+      <w:rFonts w:cs="Wingdings"/>
+    </w:rPr>
+  </w:style>
+  <w:style w:type="character" w:styleId="ListLabel24">
+    <w:name w:val="ListLabel 24"/>
+    <w:qFormat/>
+    <w:rPr>
+      <w:rFonts w:cs="OpenSymbol"/>
+    </w:rPr>
+  </w:style>
+  <w:style w:type="character" w:styleId="ListLabel25">
+    <w:name w:val="ListLabel 25"/>
+    <w:qFormat/>
+    <w:rPr>
+      <w:rFonts w:cs="OpenSymbol"/>
+    </w:rPr>
+  </w:style>
+  <w:style w:type="character" w:styleId="ListLabel26">
+    <w:name w:val="ListLabel 26"/>
+    <w:qFormat/>
+    <w:rPr>
+      <w:rFonts w:cs="OpenSymbol"/>
+    </w:rPr>
+  </w:style>
+  <w:style w:type="character" w:styleId="ListLabel27">
+    <w:name w:val="ListLabel 27"/>
+    <w:qFormat/>
+    <w:rPr>
+      <w:rFonts w:cs="OpenSymbol"/>
+    </w:rPr>
+  </w:style>
+  <w:style w:type="character" w:styleId="ListLabel28">
+    <w:name w:val="ListLabel 28"/>
+    <w:qFormat/>
+    <w:rPr>
+      <w:rFonts w:cs="OpenSymbol"/>
+    </w:rPr>
+  </w:style>
+  <w:style w:type="character" w:styleId="ListLabel29">
+    <w:name w:val="ListLabel 29"/>
+    <w:qFormat/>
+    <w:rPr>
+      <w:rFonts w:cs="OpenSymbol"/>
+    </w:rPr>
+  </w:style>
+  <w:style w:type="character" w:styleId="ListLabel30">
+    <w:name w:val="ListLabel 30"/>
+    <w:qFormat/>
+    <w:rPr>
+      <w:rFonts w:cs="OpenSymbol"/>
+    </w:rPr>
+  </w:style>
+  <w:style w:type="character" w:styleId="ListLabel31">
+    <w:name w:val="ListLabel 31"/>
+    <w:qFormat/>
+    <w:rPr>
+      <w:rFonts w:cs="OpenSymbol"/>
+    </w:rPr>
+  </w:style>
+  <w:style w:type="character" w:styleId="ListLabel32">
+    <w:name w:val="ListLabel 32"/>
+    <w:qFormat/>
+    <w:rPr>
+      <w:rFonts w:cs="OpenSymbol"/>
+    </w:rPr>
+  </w:style>
+  <w:style w:type="character" w:styleId="ListLabel33">
+    <w:name w:val="ListLabel 33"/>
+    <w:qFormat/>
+    <w:rPr/>
+  </w:style>
   <w:style w:type="paragraph" w:styleId="Heading">
     <w:name w:val="Heading"/>
     <w:basedOn w:val="Normal"/>

</xml_diff>